<commit_message>
Kreiran nadogradjeni dump fajl, podesene nove slike, popravljen model knjige i azurirana specifikacija baze
Change-Id: Ifa839039d114d7b2ec24b29a094a4dd3e5da4688
</commit_message>
<xml_diff>
--- a/Faza 4 - Modelovanje baze/SpecifikacijaBaze.docx
+++ b/Faza 4 - Modelovanje baze/SpecifikacijaBaze.docx
@@ -113,7 +113,7 @@
           <w:bCs/>
           <w:noProof/>
           <w:sz w:val="36"/>
-          <w:lang w:val="sr-Latn-CS"/>
+          <w:lang w:val="sr-Latn-RS"/>
         </w:rPr>
       </w:pPr>
     </w:p>
@@ -1240,10 +1240,22 @@
               <w:jc w:val="center"/>
               <w:rPr>
                 <w:rFonts w:ascii="Arial" w:hAnsi="Arial" w:cs="Arial"/>
-                <w:noProof/>
-                <w:lang w:val="sr-Latn-CS"/>
-              </w:rPr>
-            </w:pPr>
+                <w:b/>
+                <w:bCs/>
+                <w:noProof/>
+                <w:lang w:val="sr-Latn-CS"/>
+              </w:rPr>
+            </w:pPr>
+            <w:r>
+              <w:rPr>
+                <w:rFonts w:ascii="Arial" w:hAnsi="Arial" w:cs="Arial"/>
+                <w:b/>
+                <w:bCs/>
+                <w:noProof/>
+                <w:lang w:val="sr-Latn-CS"/>
+              </w:rPr>
+              <w:t>Verzija 1.2</w:t>
+            </w:r>
           </w:p>
         </w:tc>
         <w:tc>
@@ -1265,6 +1277,14 @@
                 <w:lang w:val="sr-Latn-CS"/>
               </w:rPr>
             </w:pPr>
+            <w:r>
+              <w:rPr>
+                <w:rFonts w:ascii="Arial" w:hAnsi="Arial" w:cs="Arial"/>
+                <w:noProof/>
+                <w:lang w:val="sr-Latn-CS"/>
+              </w:rPr>
+              <w:t>06.06.2023</w:t>
+            </w:r>
           </w:p>
         </w:tc>
         <w:tc>
@@ -1279,12 +1299,21 @@
           </w:tcPr>
           <w:p>
             <w:pPr>
-              <w:rPr>
-                <w:rFonts w:ascii="Arial" w:hAnsi="Arial" w:cs="Arial"/>
-                <w:noProof/>
-                <w:lang w:val="sr-Latn-CS"/>
-              </w:rPr>
-            </w:pPr>
+              <w:jc w:val="center"/>
+              <w:rPr>
+                <w:rFonts w:ascii="Arial" w:hAnsi="Arial" w:cs="Arial"/>
+                <w:noProof/>
+                <w:lang w:val="sr-Latn-CS"/>
+              </w:rPr>
+            </w:pPr>
+            <w:r>
+              <w:rPr>
+                <w:rFonts w:ascii="Arial" w:hAnsi="Arial" w:cs="Arial"/>
+                <w:noProof/>
+                <w:lang w:val="sr-Latn-CS"/>
+              </w:rPr>
+              <w:t>Luka Nevajda</w:t>
+            </w:r>
           </w:p>
         </w:tc>
         <w:tc>
@@ -1305,6 +1334,14 @@
                 <w:lang w:val="sr-Latn-CS"/>
               </w:rPr>
             </w:pPr>
+            <w:r>
+              <w:rPr>
+                <w:rFonts w:ascii="Arial" w:hAnsi="Arial" w:cs="Arial"/>
+                <w:noProof/>
+                <w:lang w:val="sr-Latn-CS"/>
+              </w:rPr>
+              <w:t>Specifikacija baze sinhronizovana sa implementacijom projekta.</w:t>
+            </w:r>
           </w:p>
         </w:tc>
       </w:tr>
@@ -3960,6 +3997,7 @@
           <w:noProof/>
           <w:lang w:val="sr-Latn-CS"/>
         </w:rPr>
+        <w:lastRenderedPageBreak/>
         <w:fldChar w:fldCharType="end"/>
       </w:r>
     </w:p>
@@ -7448,18 +7486,18 @@
                 <w:szCs w:val="20"/>
                 <w:lang w:val="sr-Latn-CS"/>
               </w:rPr>
-              <w:t>4</w:t>
-            </w:r>
-            <w:r>
-              <w:rPr>
-                <w:rFonts w:ascii="Arial" w:hAnsi="Arial" w:cs="Arial"/>
-                <w:noProof/>
-                <w:color w:val="000000"/>
-                <w:sz w:val="20"/>
-                <w:szCs w:val="20"/>
-                <w:lang w:val="sr-Latn-CS"/>
-              </w:rPr>
-              <w:t>0)</w:t>
+              <w:t>128</w:t>
+            </w:r>
+            <w:r>
+              <w:rPr>
+                <w:rFonts w:ascii="Arial" w:hAnsi="Arial" w:cs="Arial"/>
+                <w:noProof/>
+                <w:color w:val="000000"/>
+                <w:sz w:val="20"/>
+                <w:szCs w:val="20"/>
+                <w:lang w:val="sr-Latn-CS"/>
+              </w:rPr>
+              <w:t>)</w:t>
             </w:r>
           </w:p>
         </w:tc>
@@ -7851,7 +7889,27 @@
                 <w:szCs w:val="20"/>
                 <w:lang w:val="sr-Latn-CS"/>
               </w:rPr>
-              <w:t>char(200)</w:t>
+              <w:t>char(</w:t>
+            </w:r>
+            <w:r>
+              <w:rPr>
+                <w:rFonts w:ascii="Arial" w:hAnsi="Arial" w:cs="Arial"/>
+                <w:noProof/>
+                <w:sz w:val="20"/>
+                <w:szCs w:val="20"/>
+                <w:lang w:val="sr-Latn-CS"/>
+              </w:rPr>
+              <w:t>1</w:t>
+            </w:r>
+            <w:r>
+              <w:rPr>
+                <w:rFonts w:ascii="Arial" w:hAnsi="Arial" w:cs="Arial"/>
+                <w:noProof/>
+                <w:sz w:val="20"/>
+                <w:szCs w:val="20"/>
+                <w:lang w:val="sr-Latn-CS"/>
+              </w:rPr>
+              <w:t>00)</w:t>
             </w:r>
           </w:p>
         </w:tc>
@@ -8539,6 +8597,49 @@
               </w:rPr>
               <w:t>Not Nullable</w:t>
             </w:r>
+            <w:r>
+              <w:rPr>
+                <w:rFonts w:ascii="Arial" w:hAnsi="Arial" w:cs="Arial"/>
+                <w:noProof/>
+                <w:color w:val="000000"/>
+                <w:sz w:val="20"/>
+                <w:szCs w:val="20"/>
+                <w:lang w:val="sr-Latn-CS"/>
+              </w:rPr>
+              <w:t>,</w:t>
+            </w:r>
+          </w:p>
+          <w:p>
+            <w:pPr>
+              <w:rPr>
+                <w:rFonts w:ascii="Arial" w:hAnsi="Arial" w:cs="Arial"/>
+                <w:noProof/>
+                <w:color w:val="000000"/>
+                <w:sz w:val="20"/>
+                <w:szCs w:val="20"/>
+              </w:rPr>
+            </w:pPr>
+            <w:r>
+              <w:rPr>
+                <w:rFonts w:ascii="Arial" w:hAnsi="Arial" w:cs="Arial"/>
+                <w:noProof/>
+                <w:color w:val="000000"/>
+                <w:sz w:val="20"/>
+                <w:szCs w:val="20"/>
+                <w:lang w:val="sr-Latn-CS"/>
+              </w:rPr>
+              <w:t>Default</w:t>
+            </w:r>
+            <w:r>
+              <w:rPr>
+                <w:rFonts w:ascii="Arial" w:hAnsi="Arial" w:cs="Arial"/>
+                <w:noProof/>
+                <w:color w:val="000000"/>
+                <w:sz w:val="20"/>
+                <w:szCs w:val="20"/>
+              </w:rPr>
+              <w:t xml:space="preserve">=’K’, </w:t>
+            </w:r>
           </w:p>
         </w:tc>
       </w:tr>
@@ -8714,6 +8815,185 @@
                 <w:lang w:val="sr-Latn-CS"/>
               </w:rPr>
               <w:t>Not Nullable, Default False</w:t>
+            </w:r>
+          </w:p>
+        </w:tc>
+      </w:tr>
+      <w:tr>
+        <w:trPr>
+          <w:trHeight w:val="276"/>
+          <w:tblCellSpacing w:w="15" w:type="dxa"/>
+        </w:trPr>
+        <w:tc>
+          <w:tcPr>
+            <w:tcW w:w="2098" w:type="dxa"/>
+            <w:tcBorders>
+              <w:top w:val="outset" w:sz="6" w:space="0" w:color="auto"/>
+              <w:left w:val="outset" w:sz="6" w:space="0" w:color="auto"/>
+              <w:bottom w:val="outset" w:sz="6" w:space="0" w:color="auto"/>
+              <w:right w:val="outset" w:sz="6" w:space="0" w:color="auto"/>
+            </w:tcBorders>
+            <w:shd w:val="clear" w:color="auto" w:fill="FFFFFF"/>
+          </w:tcPr>
+          <w:p>
+            <w:pPr>
+              <w:rPr>
+                <w:rFonts w:ascii="Arial" w:hAnsi="Arial" w:cs="Arial"/>
+                <w:noProof/>
+                <w:color w:val="000000"/>
+                <w:sz w:val="20"/>
+                <w:szCs w:val="20"/>
+                <w:lang w:val="sr-Latn-CS"/>
+              </w:rPr>
+            </w:pPr>
+            <w:r>
+              <w:rPr>
+                <w:rFonts w:ascii="Arial" w:hAnsi="Arial" w:cs="Arial"/>
+                <w:noProof/>
+                <w:color w:val="000000"/>
+                <w:sz w:val="20"/>
+                <w:szCs w:val="20"/>
+                <w:lang w:val="sr-Latn-CS"/>
+              </w:rPr>
+              <w:t>Is_superuser</w:t>
+            </w:r>
+          </w:p>
+        </w:tc>
+        <w:tc>
+          <w:tcPr>
+            <w:tcW w:w="1933" w:type="dxa"/>
+            <w:tcBorders>
+              <w:top w:val="outset" w:sz="6" w:space="0" w:color="auto"/>
+              <w:left w:val="outset" w:sz="6" w:space="0" w:color="auto"/>
+              <w:bottom w:val="outset" w:sz="6" w:space="0" w:color="auto"/>
+              <w:right w:val="outset" w:sz="6" w:space="0" w:color="auto"/>
+            </w:tcBorders>
+            <w:shd w:val="clear" w:color="auto" w:fill="FFFFFF"/>
+          </w:tcPr>
+          <w:p>
+            <w:pPr>
+              <w:rPr>
+                <w:rFonts w:ascii="Arial" w:hAnsi="Arial" w:cs="Arial"/>
+                <w:noProof/>
+                <w:sz w:val="20"/>
+                <w:szCs w:val="20"/>
+                <w:lang w:val="sr-Latn-CS"/>
+              </w:rPr>
+            </w:pPr>
+            <w:r>
+              <w:rPr>
+                <w:rFonts w:ascii="Arial" w:hAnsi="Arial" w:cs="Arial"/>
+                <w:noProof/>
+                <w:sz w:val="20"/>
+                <w:szCs w:val="20"/>
+                <w:lang w:val="sr-Latn-CS"/>
+              </w:rPr>
+              <w:t>TinyInt</w:t>
+            </w:r>
+          </w:p>
+        </w:tc>
+        <w:tc>
+          <w:tcPr>
+            <w:tcW w:w="1461" w:type="dxa"/>
+            <w:tcBorders>
+              <w:top w:val="outset" w:sz="6" w:space="0" w:color="auto"/>
+              <w:left w:val="outset" w:sz="6" w:space="0" w:color="auto"/>
+              <w:bottom w:val="outset" w:sz="6" w:space="0" w:color="auto"/>
+              <w:right w:val="outset" w:sz="6" w:space="0" w:color="auto"/>
+            </w:tcBorders>
+            <w:shd w:val="clear" w:color="auto" w:fill="FFFFFF"/>
+          </w:tcPr>
+          <w:p>
+            <w:pPr>
+              <w:rPr>
+                <w:rFonts w:ascii="Arial" w:hAnsi="Arial" w:cs="Arial"/>
+                <w:noProof/>
+                <w:color w:val="000000"/>
+                <w:sz w:val="20"/>
+                <w:szCs w:val="20"/>
+                <w:lang w:val="sr-Latn-CS"/>
+              </w:rPr>
+            </w:pPr>
+            <w:r>
+              <w:rPr>
+                <w:rFonts w:ascii="Arial" w:hAnsi="Arial" w:cs="Arial"/>
+                <w:noProof/>
+                <w:color w:val="000000"/>
+                <w:sz w:val="20"/>
+                <w:szCs w:val="20"/>
+                <w:lang w:val="sr-Latn-CS"/>
+              </w:rPr>
+              <w:t>No</w:t>
+            </w:r>
+          </w:p>
+        </w:tc>
+        <w:tc>
+          <w:tcPr>
+            <w:tcW w:w="1446" w:type="dxa"/>
+            <w:tcBorders>
+              <w:top w:val="outset" w:sz="6" w:space="0" w:color="auto"/>
+              <w:left w:val="outset" w:sz="6" w:space="0" w:color="auto"/>
+              <w:bottom w:val="outset" w:sz="6" w:space="0" w:color="auto"/>
+              <w:right w:val="outset" w:sz="6" w:space="0" w:color="auto"/>
+            </w:tcBorders>
+            <w:shd w:val="clear" w:color="auto" w:fill="FFFFFF"/>
+          </w:tcPr>
+          <w:p>
+            <w:pPr>
+              <w:rPr>
+                <w:rFonts w:ascii="Arial" w:hAnsi="Arial" w:cs="Arial"/>
+                <w:noProof/>
+                <w:color w:val="000000"/>
+                <w:sz w:val="20"/>
+                <w:szCs w:val="20"/>
+                <w:lang w:val="sr-Latn-CS"/>
+              </w:rPr>
+            </w:pPr>
+            <w:r>
+              <w:rPr>
+                <w:rFonts w:ascii="Arial" w:hAnsi="Arial" w:cs="Arial"/>
+                <w:noProof/>
+                <w:color w:val="000000"/>
+                <w:sz w:val="20"/>
+                <w:szCs w:val="20"/>
+                <w:lang w:val="sr-Latn-CS"/>
+              </w:rPr>
+              <w:t>No</w:t>
+            </w:r>
+          </w:p>
+        </w:tc>
+        <w:tc>
+          <w:tcPr>
+            <w:tcW w:w="1506" w:type="dxa"/>
+            <w:tcBorders>
+              <w:top w:val="outset" w:sz="6" w:space="0" w:color="auto"/>
+              <w:left w:val="outset" w:sz="6" w:space="0" w:color="auto"/>
+              <w:bottom w:val="outset" w:sz="6" w:space="0" w:color="auto"/>
+              <w:right w:val="outset" w:sz="6" w:space="0" w:color="auto"/>
+            </w:tcBorders>
+            <w:shd w:val="clear" w:color="auto" w:fill="FFFFFF"/>
+          </w:tcPr>
+          <w:p>
+            <w:pPr>
+              <w:rPr>
+                <w:rFonts w:ascii="Arial" w:hAnsi="Arial" w:cs="Arial"/>
+                <w:noProof/>
+                <w:color w:val="000000"/>
+                <w:sz w:val="20"/>
+                <w:szCs w:val="20"/>
+                <w:lang w:val="sr-Latn-CS"/>
+              </w:rPr>
+            </w:pPr>
+            <w:r>
+              <w:rPr>
+                <w:rFonts w:ascii="Arial" w:hAnsi="Arial" w:cs="Arial"/>
+                <w:noProof/>
+                <w:color w:val="000000"/>
+                <w:sz w:val="20"/>
+                <w:szCs w:val="20"/>
+                <w:lang w:val="sr-Latn-CS"/>
+              </w:rPr>
+              <w:t>Default 0</w:t>
             </w:r>
           </w:p>
         </w:tc>
@@ -9631,192 +9911,6 @@
           </w:p>
         </w:tc>
       </w:tr>
-      <w:tr>
-        <w:trPr>
-          <w:tblCellSpacing w:w="15" w:type="dxa"/>
-        </w:trPr>
-        <w:tc>
-          <w:tcPr>
-            <w:tcW w:w="2084" w:type="dxa"/>
-            <w:tcBorders>
-              <w:top w:val="outset" w:sz="6" w:space="0" w:color="auto"/>
-              <w:left w:val="outset" w:sz="6" w:space="0" w:color="auto"/>
-              <w:bottom w:val="outset" w:sz="6" w:space="0" w:color="auto"/>
-              <w:right w:val="outset" w:sz="6" w:space="0" w:color="auto"/>
-            </w:tcBorders>
-            <w:shd w:val="clear" w:color="auto" w:fill="FFFFFF"/>
-          </w:tcPr>
-          <w:p>
-            <w:pPr>
-              <w:rPr>
-                <w:rFonts w:ascii="Arial" w:hAnsi="Arial" w:cs="Arial"/>
-                <w:noProof/>
-                <w:sz w:val="20"/>
-                <w:szCs w:val="20"/>
-                <w:lang w:val="sr-Latn-CS"/>
-              </w:rPr>
-            </w:pPr>
-            <w:r>
-              <w:rPr>
-                <w:rFonts w:ascii="Arial" w:hAnsi="Arial" w:cs="Arial"/>
-                <w:noProof/>
-                <w:sz w:val="20"/>
-                <w:szCs w:val="20"/>
-                <w:lang w:val="sr-Latn-CS"/>
-              </w:rPr>
-              <w:t>Admin</w:t>
-            </w:r>
-          </w:p>
-        </w:tc>
-        <w:tc>
-          <w:tcPr>
-            <w:tcW w:w="1916" w:type="dxa"/>
-            <w:tcBorders>
-              <w:top w:val="outset" w:sz="6" w:space="0" w:color="auto"/>
-              <w:left w:val="outset" w:sz="6" w:space="0" w:color="auto"/>
-              <w:bottom w:val="outset" w:sz="6" w:space="0" w:color="auto"/>
-              <w:right w:val="outset" w:sz="6" w:space="0" w:color="auto"/>
-            </w:tcBorders>
-            <w:shd w:val="clear" w:color="auto" w:fill="FFFFFF"/>
-          </w:tcPr>
-          <w:p>
-            <w:pPr>
-              <w:rPr>
-                <w:rFonts w:ascii="Arial" w:hAnsi="Arial" w:cs="Arial"/>
-                <w:noProof/>
-                <w:sz w:val="20"/>
-                <w:szCs w:val="20"/>
-                <w:lang w:val="sr-Latn-CS"/>
-              </w:rPr>
-            </w:pPr>
-            <w:r>
-              <w:rPr>
-                <w:rFonts w:ascii="Arial" w:hAnsi="Arial" w:cs="Arial"/>
-                <w:noProof/>
-                <w:sz w:val="20"/>
-                <w:szCs w:val="20"/>
-                <w:lang w:val="sr-Latn-CS"/>
-              </w:rPr>
-              <w:t>B</w:t>
-            </w:r>
-            <w:r>
-              <w:rPr>
-                <w:rFonts w:ascii="Arial" w:hAnsi="Arial" w:cs="Arial"/>
-                <w:noProof/>
-                <w:sz w:val="20"/>
-                <w:szCs w:val="20"/>
-                <w:lang w:val="sr-Latn-CS"/>
-              </w:rPr>
-              <w:t>oolean</w:t>
-            </w:r>
-          </w:p>
-        </w:tc>
-        <w:tc>
-          <w:tcPr>
-            <w:tcW w:w="1469" w:type="dxa"/>
-            <w:tcBorders>
-              <w:top w:val="outset" w:sz="6" w:space="0" w:color="auto"/>
-              <w:left w:val="outset" w:sz="6" w:space="0" w:color="auto"/>
-              <w:bottom w:val="outset" w:sz="6" w:space="0" w:color="auto"/>
-              <w:right w:val="outset" w:sz="6" w:space="0" w:color="auto"/>
-            </w:tcBorders>
-            <w:shd w:val="clear" w:color="auto" w:fill="FFFFFF"/>
-          </w:tcPr>
-          <w:p>
-            <w:pPr>
-              <w:rPr>
-                <w:rFonts w:ascii="Arial" w:hAnsi="Arial" w:cs="Arial"/>
-                <w:noProof/>
-                <w:color w:val="000000"/>
-                <w:sz w:val="20"/>
-                <w:szCs w:val="20"/>
-                <w:lang w:val="sr-Latn-CS"/>
-              </w:rPr>
-            </w:pPr>
-            <w:r>
-              <w:rPr>
-                <w:rFonts w:ascii="Arial" w:hAnsi="Arial" w:cs="Arial"/>
-                <w:noProof/>
-                <w:color w:val="000000"/>
-                <w:sz w:val="20"/>
-                <w:szCs w:val="20"/>
-                <w:lang w:val="sr-Latn-CS"/>
-              </w:rPr>
-              <w:t>No</w:t>
-            </w:r>
-          </w:p>
-        </w:tc>
-        <w:tc>
-          <w:tcPr>
-            <w:tcW w:w="1469" w:type="dxa"/>
-            <w:tcBorders>
-              <w:top w:val="outset" w:sz="6" w:space="0" w:color="auto"/>
-              <w:left w:val="outset" w:sz="6" w:space="0" w:color="auto"/>
-              <w:bottom w:val="outset" w:sz="6" w:space="0" w:color="auto"/>
-              <w:right w:val="outset" w:sz="6" w:space="0" w:color="auto"/>
-            </w:tcBorders>
-            <w:shd w:val="clear" w:color="auto" w:fill="FFFFFF"/>
-          </w:tcPr>
-          <w:p>
-            <w:pPr>
-              <w:rPr>
-                <w:rFonts w:ascii="Arial" w:hAnsi="Arial" w:cs="Arial"/>
-                <w:noProof/>
-                <w:color w:val="000000"/>
-                <w:sz w:val="20"/>
-                <w:szCs w:val="20"/>
-                <w:lang w:val="sr-Latn-CS"/>
-              </w:rPr>
-            </w:pPr>
-            <w:r>
-              <w:rPr>
-                <w:rFonts w:ascii="Arial" w:hAnsi="Arial" w:cs="Arial"/>
-                <w:noProof/>
-                <w:color w:val="000000"/>
-                <w:sz w:val="20"/>
-                <w:szCs w:val="20"/>
-                <w:lang w:val="sr-Latn-CS"/>
-              </w:rPr>
-              <w:t>No</w:t>
-            </w:r>
-          </w:p>
-        </w:tc>
-        <w:tc>
-          <w:tcPr>
-            <w:tcW w:w="1506" w:type="dxa"/>
-            <w:tcBorders>
-              <w:top w:val="outset" w:sz="6" w:space="0" w:color="auto"/>
-              <w:left w:val="outset" w:sz="6" w:space="0" w:color="auto"/>
-              <w:bottom w:val="outset" w:sz="6" w:space="0" w:color="auto"/>
-              <w:right w:val="outset" w:sz="6" w:space="0" w:color="auto"/>
-            </w:tcBorders>
-            <w:shd w:val="clear" w:color="auto" w:fill="FFFFFF"/>
-          </w:tcPr>
-          <w:p>
-            <w:pPr>
-              <w:rPr>
-                <w:rFonts w:ascii="Arial" w:hAnsi="Arial" w:cs="Arial"/>
-                <w:noProof/>
-                <w:color w:val="000000"/>
-                <w:sz w:val="20"/>
-                <w:szCs w:val="20"/>
-                <w:lang w:val="sr-Latn-CS"/>
-              </w:rPr>
-            </w:pPr>
-            <w:r>
-              <w:rPr>
-                <w:rFonts w:ascii="Arial" w:hAnsi="Arial" w:cs="Arial"/>
-                <w:noProof/>
-                <w:color w:val="000000"/>
-                <w:sz w:val="20"/>
-                <w:szCs w:val="20"/>
-                <w:lang w:val="sr-Latn-CS"/>
-              </w:rPr>
-              <w:t>Not Nullable</w:t>
-            </w:r>
-          </w:p>
-        </w:tc>
-      </w:tr>
     </w:tbl>
     <w:p>
       <w:pPr>
@@ -9827,6 +9921,7 @@
           <w:lang w:val="sr-Latn-CS"/>
         </w:rPr>
       </w:pPr>
+      <w:bookmarkStart w:id="40" w:name="_Toc132922619"/>
     </w:p>
     <w:p>
       <w:pPr>
@@ -9837,7 +9932,6 @@
           <w:lang w:val="sr-Latn-CS"/>
         </w:rPr>
       </w:pPr>
-      <w:bookmarkStart w:id="40" w:name="_Toc132922619"/>
       <w:r>
         <w:rPr>
           <w:rFonts w:ascii="Arial" w:hAnsi="Arial" w:cs="Arial"/>
@@ -9929,15 +10023,6 @@
         </w:rPr>
         <w:t xml:space="preserve">se pamti u sistemu. </w:t>
       </w:r>
-    </w:p>
-    <w:p>
-      <w:pPr>
-        <w:rPr>
-          <w:rFonts w:ascii="Arial" w:hAnsi="Arial" w:cs="Arial"/>
-          <w:noProof/>
-          <w:lang w:val="sr-Latn-CS"/>
-        </w:rPr>
-      </w:pPr>
     </w:p>
     <w:tbl>
       <w:tblPr>
@@ -13744,6 +13829,20 @@
     </w:p>
     <w:p>
       <w:pPr>
+        <w:rPr>
+          <w:lang w:val="sr-Latn-CS"/>
+        </w:rPr>
+      </w:pPr>
+    </w:p>
+    <w:p>
+      <w:pPr>
+        <w:rPr>
+          <w:lang w:val="sr-Latn-CS"/>
+        </w:rPr>
+      </w:pPr>
+    </w:p>
+    <w:p>
+      <w:pPr>
         <w:pStyle w:val="Heading2"/>
         <w:rPr>
           <w:rFonts w:ascii="Arial" w:hAnsi="Arial" w:cs="Arial"/>
@@ -13810,13 +13909,6 @@
         </w:rPr>
         <w:t xml:space="preserve"> između uloga koje se pamte u sistemu. I IDPratilac i IDPracen su alijasi za polje KorIme iz tabele Uloga.</w:t>
       </w:r>
-    </w:p>
-    <w:p>
-      <w:pPr>
-        <w:rPr>
-          <w:lang w:val="sr-Latn-CS"/>
-        </w:rPr>
-      </w:pPr>
     </w:p>
     <w:tbl>
       <w:tblPr>
@@ -14301,13 +14393,6 @@
     </w:p>
     <w:p>
       <w:pPr>
-        <w:rPr>
-          <w:lang w:val="sr-Latn-CS"/>
-        </w:rPr>
-      </w:pPr>
-    </w:p>
-    <w:p>
-      <w:pPr>
         <w:pStyle w:val="Heading2"/>
         <w:rPr>
           <w:rFonts w:ascii="Arial" w:hAnsi="Arial" w:cs="Arial"/>
@@ -14452,15 +14537,6 @@
         </w:rPr>
         <w:t>.</w:t>
       </w:r>
-    </w:p>
-    <w:p>
-      <w:pPr>
-        <w:rPr>
-          <w:rFonts w:ascii="Arial" w:hAnsi="Arial" w:cs="Arial"/>
-          <w:noProof/>
-          <w:lang w:val="sr-Latn-CS"/>
-        </w:rPr>
-      </w:pPr>
     </w:p>
     <w:tbl>
       <w:tblPr>
@@ -15796,113 +15872,123 @@
         <w:rPr>
           <w:rFonts w:ascii="Arial" w:hAnsi="Arial" w:cs="Arial"/>
           <w:noProof/>
+          <w:lang w:val="sr-Latn-CS"/>
+        </w:rPr>
+      </w:pPr>
+      <w:r>
+        <w:rPr>
+          <w:rFonts w:ascii="Arial" w:hAnsi="Arial" w:cs="Arial"/>
+          <w:noProof/>
+          <w:lang w:val="sr-Latn-CS"/>
+        </w:rPr>
+        <w:t>Sadrži podatke o knjizi</w:t>
+      </w:r>
+      <w:r>
+        <w:rPr>
+          <w:rFonts w:ascii="Arial" w:hAnsi="Arial" w:cs="Arial"/>
+          <w:noProof/>
+          <w:lang w:val="sr-Latn-CS"/>
+        </w:rPr>
+        <w:t xml:space="preserve"> </w:t>
+      </w:r>
+      <w:r>
+        <w:rPr>
+          <w:rFonts w:ascii="Arial" w:hAnsi="Arial" w:cs="Arial"/>
+          <w:noProof/>
+          <w:lang w:val="sr-Latn-CS"/>
+        </w:rPr>
+        <w:t>koj</w:t>
+      </w:r>
+      <w:r>
+        <w:rPr>
+          <w:rFonts w:ascii="Arial" w:hAnsi="Arial" w:cs="Arial"/>
+          <w:noProof/>
+          <w:lang w:val="sr-Latn-CS"/>
+        </w:rPr>
+        <w:t>a</w:t>
+      </w:r>
+      <w:r>
+        <w:rPr>
+          <w:rFonts w:ascii="Arial" w:hAnsi="Arial" w:cs="Arial"/>
+          <w:noProof/>
+          <w:lang w:val="sr-Latn-CS"/>
+        </w:rPr>
+        <w:t xml:space="preserve"> </w:t>
+      </w:r>
+      <w:r>
+        <w:rPr>
+          <w:rFonts w:ascii="Arial" w:hAnsi="Arial" w:cs="Arial"/>
+          <w:noProof/>
+          <w:lang w:val="sr-Latn-CS"/>
+        </w:rPr>
+        <w:t>se pamti u sistemu</w:t>
+      </w:r>
+      <w:r>
+        <w:rPr>
+          <w:rFonts w:ascii="Arial" w:hAnsi="Arial" w:cs="Arial"/>
+          <w:noProof/>
+          <w:lang w:val="sr-Latn-CS"/>
+        </w:rPr>
+        <w:t>.</w:t>
+      </w:r>
+      <w:r>
+        <w:rPr>
+          <w:rFonts w:ascii="Arial" w:hAnsi="Arial" w:cs="Arial"/>
+          <w:noProof/>
+          <w:lang w:val="sr-Latn-CS"/>
+        </w:rPr>
+        <w:t xml:space="preserve"> Primarni ključ je vrednost ISBN (</w:t>
+      </w:r>
+      <w:r>
+        <w:rPr>
+          <w:rFonts w:ascii="Arial" w:hAnsi="Arial" w:cs="Arial"/>
+          <w:noProof/>
+          <w:lang w:val="sr-Latn-CS"/>
+        </w:rPr>
+        <w:t>International Standard Book Number</w:t>
+      </w:r>
+      <w:r>
+        <w:rPr>
+          <w:rFonts w:ascii="Arial" w:hAnsi="Arial" w:cs="Arial"/>
+          <w:noProof/>
+          <w:lang w:val="sr-Latn-CS"/>
+        </w:rPr>
+        <w:t>)</w:t>
+      </w:r>
+      <w:r>
+        <w:rPr>
+          <w:rFonts w:ascii="Arial" w:hAnsi="Arial" w:cs="Arial"/>
+          <w:noProof/>
+          <w:lang w:val="sr-Latn-CS"/>
+        </w:rPr>
+        <w:t>. To je broj sa 10 ili 13 cifara koji je jedinstven za svaku knjigu.</w:t>
+      </w:r>
+      <w:r>
+        <w:rPr>
+          <w:rFonts w:ascii="Arial" w:hAnsi="Arial" w:cs="Arial"/>
+          <w:noProof/>
+          <w:lang w:val="sr-Latn-CS"/>
+        </w:rPr>
+        <w:t xml:space="preserve"> </w:t>
+      </w:r>
+      <w:r>
+        <w:rPr>
+          <w:rFonts w:ascii="Arial" w:hAnsi="Arial" w:cs="Arial"/>
+          <w:noProof/>
+          <w:lang w:val="sr-Latn-CS"/>
+        </w:rPr>
+        <w:t>IDIzdKuca je alijas za polje KorIme iz tabele IzdavackaKuca.</w:t>
+      </w:r>
+    </w:p>
+    <w:p>
+      <w:pPr>
+        <w:jc w:val="both"/>
+        <w:rPr>
+          <w:rFonts w:ascii="Arial" w:hAnsi="Arial" w:cs="Arial"/>
+          <w:noProof/>
           <w:lang w:val="sr-Latn-RS"/>
         </w:rPr>
       </w:pPr>
-      <w:r>
-        <w:rPr>
-          <w:rFonts w:ascii="Arial" w:hAnsi="Arial" w:cs="Arial"/>
-          <w:noProof/>
-          <w:lang w:val="sr-Latn-CS"/>
-        </w:rPr>
-        <w:t>Sadrži podatke o knjizi</w:t>
-      </w:r>
-      <w:r>
-        <w:rPr>
-          <w:rFonts w:ascii="Arial" w:hAnsi="Arial" w:cs="Arial"/>
-          <w:noProof/>
-          <w:lang w:val="sr-Latn-CS"/>
-        </w:rPr>
-        <w:t xml:space="preserve"> </w:t>
-      </w:r>
-      <w:r>
-        <w:rPr>
-          <w:rFonts w:ascii="Arial" w:hAnsi="Arial" w:cs="Arial"/>
-          <w:noProof/>
-          <w:lang w:val="sr-Latn-CS"/>
-        </w:rPr>
-        <w:t>koj</w:t>
-      </w:r>
-      <w:r>
-        <w:rPr>
-          <w:rFonts w:ascii="Arial" w:hAnsi="Arial" w:cs="Arial"/>
-          <w:noProof/>
-          <w:lang w:val="sr-Latn-CS"/>
-        </w:rPr>
-        <w:t>a</w:t>
-      </w:r>
-      <w:r>
-        <w:rPr>
-          <w:rFonts w:ascii="Arial" w:hAnsi="Arial" w:cs="Arial"/>
-          <w:noProof/>
-          <w:lang w:val="sr-Latn-CS"/>
-        </w:rPr>
-        <w:t xml:space="preserve"> </w:t>
-      </w:r>
-      <w:r>
-        <w:rPr>
-          <w:rFonts w:ascii="Arial" w:hAnsi="Arial" w:cs="Arial"/>
-          <w:noProof/>
-          <w:lang w:val="sr-Latn-CS"/>
-        </w:rPr>
-        <w:t>se pamti u sistemu</w:t>
-      </w:r>
-      <w:r>
-        <w:rPr>
-          <w:rFonts w:ascii="Arial" w:hAnsi="Arial" w:cs="Arial"/>
-          <w:noProof/>
-          <w:lang w:val="sr-Latn-CS"/>
-        </w:rPr>
-        <w:t>.</w:t>
-      </w:r>
-      <w:r>
-        <w:rPr>
-          <w:rFonts w:ascii="Arial" w:hAnsi="Arial" w:cs="Arial"/>
-          <w:noProof/>
-          <w:lang w:val="sr-Latn-CS"/>
-        </w:rPr>
-        <w:t xml:space="preserve"> Primarni ključ je vrednost ISBN (</w:t>
-      </w:r>
-      <w:r>
-        <w:rPr>
-          <w:rFonts w:ascii="Arial" w:hAnsi="Arial" w:cs="Arial"/>
-          <w:noProof/>
-          <w:lang w:val="sr-Latn-CS"/>
-        </w:rPr>
-        <w:t>International Standard Book Number</w:t>
-      </w:r>
-      <w:r>
-        <w:rPr>
-          <w:rFonts w:ascii="Arial" w:hAnsi="Arial" w:cs="Arial"/>
-          <w:noProof/>
-          <w:lang w:val="sr-Latn-CS"/>
-        </w:rPr>
-        <w:t>)</w:t>
-      </w:r>
-      <w:r>
-        <w:rPr>
-          <w:rFonts w:ascii="Arial" w:hAnsi="Arial" w:cs="Arial"/>
-          <w:noProof/>
-          <w:lang w:val="sr-Latn-CS"/>
-        </w:rPr>
-        <w:t>. To je broj sa 10 ili 13 cifara koji je jedinstven za svaku knjigu.</w:t>
-      </w:r>
-      <w:r>
-        <w:rPr>
-          <w:rFonts w:ascii="Arial" w:hAnsi="Arial" w:cs="Arial"/>
-          <w:noProof/>
-          <w:lang w:val="sr-Latn-CS"/>
-        </w:rPr>
-        <w:t xml:space="preserve"> </w:t>
-      </w:r>
-      <w:r>
-        <w:rPr>
-          <w:rFonts w:ascii="Arial" w:hAnsi="Arial" w:cs="Arial"/>
-          <w:noProof/>
-          <w:lang w:val="sr-Latn-CS"/>
-        </w:rPr>
-        <w:t>IDIzdKuca je alijas za polje KorIme iz tabele IzdavackaKuca.</w:t>
-      </w:r>
     </w:p>
     <w:tbl>
       <w:tblPr>
@@ -16567,7 +16653,27 @@
                 <w:szCs w:val="20"/>
                 <w:lang w:val="sr-Latn-CS"/>
               </w:rPr>
-              <w:t>rchar(200)</w:t>
+              <w:t>rchar(</w:t>
+            </w:r>
+            <w:r>
+              <w:rPr>
+                <w:rFonts w:ascii="Arial" w:hAnsi="Arial" w:cs="Arial"/>
+                <w:noProof/>
+                <w:sz w:val="20"/>
+                <w:szCs w:val="20"/>
+                <w:lang w:val="sr-Latn-CS"/>
+              </w:rPr>
+              <w:t>1</w:t>
+            </w:r>
+            <w:r>
+              <w:rPr>
+                <w:rFonts w:ascii="Arial" w:hAnsi="Arial" w:cs="Arial"/>
+                <w:noProof/>
+                <w:sz w:val="20"/>
+                <w:szCs w:val="20"/>
+                <w:lang w:val="sr-Latn-CS"/>
+              </w:rPr>
+              <w:t>00)</w:t>
             </w:r>
           </w:p>
         </w:tc>
@@ -18896,7 +19002,7 @@
                 <w:szCs w:val="20"/>
                 <w:lang w:val="sr-Latn-CS"/>
               </w:rPr>
-              <w:t>Integer</w:t>
+              <w:t>Decimal(5,1)</w:t>
             </w:r>
           </w:p>
         </w:tc>
@@ -20628,7 +20734,27 @@
                 <w:szCs w:val="20"/>
                 <w:lang w:val="sr-Latn-CS"/>
               </w:rPr>
-              <w:t>char(200)</w:t>
+              <w:t>char(</w:t>
+            </w:r>
+            <w:r>
+              <w:rPr>
+                <w:rFonts w:ascii="Arial" w:hAnsi="Arial" w:cs="Arial"/>
+                <w:noProof/>
+                <w:sz w:val="20"/>
+                <w:szCs w:val="20"/>
+                <w:lang w:val="sr-Latn-CS"/>
+              </w:rPr>
+              <w:t>1</w:t>
+            </w:r>
+            <w:r>
+              <w:rPr>
+                <w:rFonts w:ascii="Arial" w:hAnsi="Arial" w:cs="Arial"/>
+                <w:noProof/>
+                <w:sz w:val="20"/>
+                <w:szCs w:val="20"/>
+                <w:lang w:val="sr-Latn-CS"/>
+              </w:rPr>
+              <w:t>00)</w:t>
             </w:r>
           </w:p>
         </w:tc>

</xml_diff>